<commit_message>
Tomy's edits to the abstract
</commit_message>
<xml_diff>
--- a/abstract_contents.docx
+++ b/abstract_contents.docx
@@ -503,7 +503,7 @@
           <w:sz w:val="24"/>
           <w:szCs w:val="24"/>
         </w:rPr>
-        <w:t>ation</w:t>
+        <w:t>e</w:t>
       </w:r>
       <w:r>
         <w:rPr>
@@ -535,7 +535,23 @@
           <w:sz w:val="24"/>
           <w:szCs w:val="24"/>
         </w:rPr>
-        <w:t>There is significant clinical need for a method to determine which plaques are vulnerable to disruption so that surgical intervention or other prophylactic actions can be taken.  I</w:t>
+        <w:t xml:space="preserve">There is </w:t>
+      </w:r>
+      <w:r>
+        <w:rPr>
+          <w:rFonts w:ascii="Times New Roman" w:eastAsia="GulimChe" w:hAnsi="Times New Roman"/>
+          <w:sz w:val="24"/>
+          <w:szCs w:val="24"/>
+        </w:rPr>
+        <w:t xml:space="preserve">a </w:t>
+      </w:r>
+      <w:r>
+        <w:rPr>
+          <w:rFonts w:ascii="Times New Roman" w:eastAsia="GulimChe" w:hAnsi="Times New Roman"/>
+          <w:sz w:val="24"/>
+          <w:szCs w:val="24"/>
+        </w:rPr>
+        <w:t>significant clinical need for a method to determine which plaques are vulnerable to disruption so that surgical intervention or other prophylactic actions can be taken.  I</w:t>
       </w:r>
       <w:r>
         <w:rPr>
@@ -613,7 +629,7 @@
           <w:sz w:val="24"/>
           <w:szCs w:val="24"/>
         </w:rPr>
-        <w:t xml:space="preserve"> strain imaging techniques to quantify plaque vulnerability.  It is hypothesized that strain, mechanical distor</w:t>
+        <w:t xml:space="preserve"> strain imaging techniques to quantify plaque vulnerability.  It is hypothesized that strain, </w:t>
       </w:r>
       <w:r>
         <w:rPr>
@@ -621,7 +637,7 @@
           <w:sz w:val="24"/>
           <w:szCs w:val="24"/>
         </w:rPr>
-        <w:t xml:space="preserve">tion of tissue, is a direct measure of the tissue’s proximity to fatigue failure.  A hierarchical block-matching motion tracking algorithm is developed with a number of novel features.  Displacements are estimated with improved robustness and precision by advancing a Bayesian regularization algorithm and an unbiased subsample interpolation technique.  A modified least-squares strain estimator is proposed to estimate strain images from a noisy displacement input while addressing the motion discontinuity at the wall-lumen boundary.  </w:t>
+        <w:t xml:space="preserve">the </w:t>
       </w:r>
       <w:r>
         <w:rPr>
@@ -629,7 +645,103 @@
           <w:sz w:val="24"/>
           <w:szCs w:val="24"/>
         </w:rPr>
-        <w:t>Methods to track deformation over the cardiac cycle with a dynamic frame skip and use the result to accumulate strain on particles in a region of interest are explained.  New methods to visualize and characterize the deformation measured with the full 2D strain tensor are presented.</w:t>
+        <w:t>mechanical distor</w:t>
+      </w:r>
+      <w:r>
+        <w:rPr>
+          <w:rFonts w:ascii="Times New Roman" w:eastAsia="GulimChe" w:hAnsi="Times New Roman"/>
+          <w:sz w:val="24"/>
+          <w:szCs w:val="24"/>
+        </w:rPr>
+        <w:t>tion of tissue, is a direct measure of the tissue’s proximity to fatigue failure.  A hierarchical block-matching motion tracking algorithm is developed.  Displacements are estimated with improved robus</w:t>
+      </w:r>
+      <w:r>
+        <w:rPr>
+          <w:rFonts w:ascii="Times New Roman" w:eastAsia="GulimChe" w:hAnsi="Times New Roman"/>
+          <w:sz w:val="24"/>
+          <w:szCs w:val="24"/>
+        </w:rPr>
+        <w:t>tness and precision by utilizing</w:t>
+      </w:r>
+      <w:r>
+        <w:rPr>
+          <w:rFonts w:ascii="Times New Roman" w:eastAsia="GulimChe" w:hAnsi="Times New Roman"/>
+          <w:sz w:val="24"/>
+          <w:szCs w:val="24"/>
+        </w:rPr>
+        <w:t xml:space="preserve"> a Bayesian regularization algorithm and an unbiased subsample interpolation technique.  A modified least-squares strain estimator is proposed to estimate strain images from a noisy displacement input while addressing the motion discontinuity at the wall-lumen boundary.  </w:t>
+      </w:r>
+      <w:r>
+        <w:rPr>
+          <w:rFonts w:ascii="Times New Roman" w:eastAsia="GulimChe" w:hAnsi="Times New Roman"/>
+          <w:sz w:val="24"/>
+          <w:szCs w:val="24"/>
+        </w:rPr>
+        <w:t>Methods to track deforma</w:t>
+      </w:r>
+      <w:r>
+        <w:rPr>
+          <w:rFonts w:ascii="Times New Roman" w:eastAsia="GulimChe" w:hAnsi="Times New Roman"/>
+          <w:sz w:val="24"/>
+          <w:szCs w:val="24"/>
+        </w:rPr>
+        <w:t>tion over the cardiac cycle incorporate</w:t>
+      </w:r>
+      <w:r>
+        <w:rPr>
+          <w:rFonts w:ascii="Times New Roman" w:eastAsia="GulimChe" w:hAnsi="Times New Roman"/>
+          <w:sz w:val="24"/>
+          <w:szCs w:val="24"/>
+        </w:rPr>
+        <w:t xml:space="preserve"> a dynamic frame skip </w:t>
+      </w:r>
+      <w:r>
+        <w:rPr>
+          <w:rFonts w:ascii="Times New Roman" w:eastAsia="GulimChe" w:hAnsi="Times New Roman"/>
+          <w:sz w:val="24"/>
+          <w:szCs w:val="24"/>
+        </w:rPr>
+        <w:t>criterion to process data frames with sufficient deformation to produce high signal-to-noise displacement and strain images.  Algorithms</w:t>
+      </w:r>
+      <w:r>
+        <w:rPr>
+          <w:rFonts w:ascii="Times New Roman" w:eastAsia="GulimChe" w:hAnsi="Times New Roman"/>
+          <w:sz w:val="24"/>
+          <w:szCs w:val="24"/>
+        </w:rPr>
+        <w:t xml:space="preserve"> to accumulate </w:t>
+      </w:r>
+      <w:r>
+        <w:rPr>
+          <w:rFonts w:ascii="Times New Roman" w:eastAsia="GulimChe" w:hAnsi="Times New Roman"/>
+          <w:sz w:val="24"/>
+          <w:szCs w:val="24"/>
+        </w:rPr>
+        <w:t xml:space="preserve">displacement and/or </w:t>
+      </w:r>
+      <w:r>
+        <w:rPr>
+          <w:rFonts w:ascii="Times New Roman" w:eastAsia="GulimChe" w:hAnsi="Times New Roman"/>
+          <w:sz w:val="24"/>
+          <w:szCs w:val="24"/>
+        </w:rPr>
+        <w:t xml:space="preserve">strain on particles in a region of interest </w:t>
+      </w:r>
+      <w:r>
+        <w:rPr>
+          <w:rFonts w:ascii="Times New Roman" w:eastAsia="GulimChe" w:hAnsi="Times New Roman"/>
+          <w:sz w:val="24"/>
+          <w:szCs w:val="24"/>
+        </w:rPr>
+        <w:t>over the cardiac cycle are described</w:t>
+      </w:r>
+      <w:r>
+        <w:rPr>
+          <w:rFonts w:ascii="Times New Roman" w:eastAsia="GulimChe" w:hAnsi="Times New Roman"/>
+          <w:sz w:val="24"/>
+          <w:szCs w:val="24"/>
+        </w:rPr>
+        <w:t>.  New methods to visualize and characterize the deformation measured with the full 2D strain tensor are presented.</w:t>
       </w:r>
     </w:p>
     <w:p>
@@ -650,6 +762,7 @@
           <w:sz w:val="24"/>
           <w:szCs w:val="24"/>
         </w:rPr>
+        <w:lastRenderedPageBreak/>
         <w:t>Other diagnostic ultrasound technique</w:t>
       </w:r>
       <w:r>
@@ -686,7 +799,7 @@
           <w:sz w:val="24"/>
           <w:szCs w:val="24"/>
         </w:rPr>
-        <w:t xml:space="preserve"> have the potential to support the strain findings </w:t>
+        <w:t xml:space="preserve"> have the potential to support the strain findings</w:t>
       </w:r>
       <w:r>
         <w:rPr>
@@ -695,7 +808,7 @@
           <w:sz w:val="24"/>
           <w:szCs w:val="24"/>
         </w:rPr>
-        <w:t xml:space="preserve">are </w:t>
+        <w:t>,</w:t>
       </w:r>
       <w:r>
         <w:rPr>
@@ -704,8 +817,7 @@
           <w:sz w:val="24"/>
           <w:szCs w:val="24"/>
         </w:rPr>
-        <w:lastRenderedPageBreak/>
-        <w:t xml:space="preserve">also studied.  Experimental methods to characterize the high-frequency acoustic properties of a tissue-mimicking reference phantom are </w:t>
+        <w:t xml:space="preserve"> </w:t>
       </w:r>
       <w:r>
         <w:rPr>
@@ -714,6 +826,15 @@
           <w:sz w:val="24"/>
           <w:szCs w:val="24"/>
         </w:rPr>
+        <w:t xml:space="preserve">are also studied.  Experimental methods to characterize the high-frequency acoustic properties of a tissue-mimicking reference phantom are </w:t>
+      </w:r>
+      <w:r>
+        <w:rPr>
+          <w:rFonts w:ascii="Times New Roman" w:eastAsiaTheme="minorEastAsia" w:hAnsi="Times New Roman"/>
+          <w:color w:val="auto"/>
+          <w:sz w:val="24"/>
+          <w:szCs w:val="24"/>
+        </w:rPr>
         <w:t>shown to be effective.  The reference phantom is used to create 3D</w:t>
       </w:r>
       <w:r>
@@ -730,7 +851,23 @@
           <w:sz w:val="24"/>
           <w:szCs w:val="24"/>
         </w:rPr>
-        <w:t>integrated backscatter coefficient images of excised carotid plaques.  Transcranial Doppler is studied as method to detect intracranial microemboli and hemodynamics.</w:t>
+        <w:t>integrated backscatter coefficient images of excised carotid plaques.  Transcranial Doppler is studied as method to detect intracran</w:t>
+      </w:r>
+      <w:r>
+        <w:rPr>
+          <w:rFonts w:ascii="Times New Roman" w:hAnsi="Times New Roman"/>
+          <w:sz w:val="24"/>
+          <w:szCs w:val="24"/>
+        </w:rPr>
+        <w:t>ial microemboli and blood flow-dynamics</w:t>
+      </w:r>
+      <w:r>
+        <w:rPr>
+          <w:rFonts w:ascii="Times New Roman" w:hAnsi="Times New Roman"/>
+          <w:sz w:val="24"/>
+          <w:szCs w:val="24"/>
+        </w:rPr>
+        <w:t>.</w:t>
       </w:r>
     </w:p>
     <w:p>
@@ -12885,7 +13022,7 @@
             <w:rPr>
               <w:noProof/>
             </w:rPr>
-            <w:t>iv</w:t>
+            <w:t>v</w:t>
           </w:r>
         </w:fldSimple>
       </w:sdtContent>
@@ -15366,7 +15503,7 @@
 </file>
 
 <file path=customXml/itemProps1.xml><?xml version="1.0" encoding="utf-8"?>
-<ds:datastoreItem xmlns:ds="http://schemas.openxmlformats.org/officeDocument/2006/customXml" ds:itemID="{AE75D382-C0C8-4F7A-A7D4-D1ABF4F3C24C}">
+<ds:datastoreItem xmlns:ds="http://schemas.openxmlformats.org/officeDocument/2006/customXml" ds:itemID="{2C52EA75-EA42-410A-83EC-F20AD8606440}">
   <ds:schemaRefs>
     <ds:schemaRef ds:uri="http://schemas.openxmlformats.org/officeDocument/2006/bibliography"/>
   </ds:schemaRefs>

</xml_diff>

<commit_message>
git up appendix and submid to committee.
</commit_message>
<xml_diff>
--- a/abstract_contents.docx
+++ b/abstract_contents.docx
@@ -9891,7 +9891,7 @@
     </w:p>
     <w:p>
       <w:pPr>
-        <w:spacing w:after="0" w:line="240" w:lineRule="auto"/>
+        <w:spacing w:after="0" w:line="360" w:lineRule="auto"/>
         <w:rPr>
           <w:rFonts w:ascii="Times New Roman" w:hAnsi="Times New Roman"/>
           <w:b/>
@@ -9899,15 +9899,109 @@
           <w:szCs w:val="24"/>
         </w:rPr>
       </w:pPr>
-      <w:r>
+    </w:p>
+    <w:p>
+      <w:pPr>
+        <w:spacing w:after="0" w:line="360" w:lineRule="auto"/>
         <w:rPr>
           <w:rFonts w:ascii="Times New Roman" w:hAnsi="Times New Roman"/>
           <w:b/>
           <w:sz w:val="24"/>
           <w:szCs w:val="24"/>
         </w:rPr>
-        <w:br w:type="page"/>
-      </w:r>
+      </w:pPr>
+      <w:r>
+        <w:rPr>
+          <w:rFonts w:ascii="Times New Roman" w:hAnsi="Times New Roman"/>
+          <w:b/>
+          <w:sz w:val="24"/>
+          <w:szCs w:val="24"/>
+        </w:rPr>
+        <w:t>Appendix B</w:t>
+      </w:r>
+      <w:r>
+        <w:rPr>
+          <w:rFonts w:ascii="Times New Roman" w:hAnsi="Times New Roman" w:hint="eastAsia"/>
+          <w:b/>
+          <w:sz w:val="24"/>
+          <w:szCs w:val="24"/>
+        </w:rPr>
+        <w:t xml:space="preserve">  :  </w:t>
+      </w:r>
+      <w:r>
+        <w:rPr>
+          <w:rFonts w:ascii="Times New Roman" w:hAnsi="Times New Roman"/>
+          <w:b/>
+          <w:sz w:val="24"/>
+          <w:szCs w:val="24"/>
+        </w:rPr>
+        <w:t>In vivo Plaque Strain Estimates</w:t>
+      </w:r>
+      <w:r>
+        <w:rPr>
+          <w:rFonts w:ascii="Times New Roman" w:hAnsi="Times New Roman"/>
+          <w:b/>
+          <w:sz w:val="24"/>
+          <w:szCs w:val="24"/>
+        </w:rPr>
+        <w:tab/>
+      </w:r>
+      <w:r>
+        <w:rPr>
+          <w:rFonts w:ascii="Times New Roman" w:hAnsi="Times New Roman"/>
+          <w:b/>
+          <w:sz w:val="24"/>
+          <w:szCs w:val="24"/>
+        </w:rPr>
+        <w:tab/>
+      </w:r>
+      <w:r>
+        <w:rPr>
+          <w:rFonts w:ascii="Times New Roman" w:hAnsi="Times New Roman"/>
+          <w:b/>
+          <w:sz w:val="24"/>
+          <w:szCs w:val="24"/>
+        </w:rPr>
+        <w:tab/>
+      </w:r>
+      <w:r>
+        <w:rPr>
+          <w:rFonts w:ascii="Times New Roman" w:hAnsi="Times New Roman" w:hint="eastAsia"/>
+          <w:b/>
+          <w:sz w:val="24"/>
+          <w:szCs w:val="24"/>
+        </w:rPr>
+        <w:tab/>
+      </w:r>
+      <w:r>
+        <w:rPr>
+          <w:rFonts w:ascii="Times New Roman" w:hAnsi="Times New Roman" w:hint="eastAsia"/>
+          <w:b/>
+          <w:sz w:val="24"/>
+          <w:szCs w:val="24"/>
+        </w:rPr>
+        <w:tab/>
+        <w:t xml:space="preserve">        2</w:t>
+      </w:r>
+      <w:r>
+        <w:rPr>
+          <w:rFonts w:ascii="Times New Roman" w:hAnsi="Times New Roman"/>
+          <w:b/>
+          <w:sz w:val="24"/>
+          <w:szCs w:val="24"/>
+        </w:rPr>
+        <w:t>61</w:t>
+      </w:r>
+    </w:p>
+    <w:p>
+      <w:pPr>
+        <w:spacing w:after="0" w:line="360" w:lineRule="auto"/>
+        <w:rPr>
+          <w:rFonts w:ascii="Times New Roman" w:hAnsi="Times New Roman"/>
+          <w:sz w:val="24"/>
+          <w:szCs w:val="24"/>
+        </w:rPr>
+      </w:pPr>
     </w:p>
     <w:p>
       <w:pPr>
@@ -17294,6 +17388,37 @@
     </w:p>
     <w:p>
       <w:pPr>
+        <w:spacing w:after="0" w:line="240" w:lineRule="auto"/>
+        <w:rPr>
+          <w:rFonts w:ascii="Times New Roman" w:hAnsi="Times New Roman"/>
+          <w:sz w:val="24"/>
+          <w:szCs w:val="24"/>
+        </w:rPr>
+      </w:pPr>
+    </w:p>
+    <w:p>
+      <w:pPr>
+        <w:spacing w:after="0" w:line="360" w:lineRule="auto"/>
+        <w:rPr>
+          <w:rFonts w:ascii="Times New Roman" w:hAnsi="Times New Roman"/>
+          <w:b/>
+          <w:sz w:val="44"/>
+          <w:szCs w:val="44"/>
+        </w:rPr>
+      </w:pPr>
+      <w:r>
+        <w:rPr>
+          <w:rFonts w:ascii="Times New Roman" w:hAnsi="Times New Roman"/>
+          <w:b/>
+          <w:sz w:val="44"/>
+          <w:szCs w:val="44"/>
+        </w:rPr>
+        <w:lastRenderedPageBreak/>
+        <w:t xml:space="preserve">List of Tables </w:t>
+      </w:r>
+    </w:p>
+    <w:p>
+      <w:pPr>
         <w:tabs>
           <w:tab w:val="left" w:pos="1134"/>
         </w:tabs>
@@ -17319,44 +17444,94 @@
           <w:szCs w:val="24"/>
         </w:rPr>
       </w:pPr>
-    </w:p>
-    <w:p>
-      <w:pPr>
-        <w:spacing w:after="0" w:line="240" w:lineRule="auto"/>
-        <w:rPr>
-          <w:rFonts w:ascii="Times New Roman" w:hAnsi="Times New Roman"/>
-          <w:sz w:val="24"/>
-          <w:szCs w:val="24"/>
-        </w:rPr>
-      </w:pPr>
-      <w:r>
-        <w:rPr>
-          <w:rFonts w:ascii="Times New Roman" w:hAnsi="Times New Roman"/>
-          <w:sz w:val="24"/>
-          <w:szCs w:val="24"/>
-        </w:rPr>
-        <w:br w:type="page"/>
-      </w:r>
-    </w:p>
-    <w:p>
-      <w:pPr>
-        <w:spacing w:after="0" w:line="360" w:lineRule="auto"/>
-        <w:rPr>
-          <w:rFonts w:ascii="Times New Roman" w:hAnsi="Times New Roman"/>
-          <w:b/>
-          <w:sz w:val="44"/>
-          <w:szCs w:val="44"/>
-        </w:rPr>
-      </w:pPr>
-      <w:r>
-        <w:rPr>
-          <w:rFonts w:ascii="Times New Roman" w:hAnsi="Times New Roman"/>
-          <w:b/>
-          <w:sz w:val="44"/>
-          <w:szCs w:val="44"/>
-        </w:rPr>
-        <w:lastRenderedPageBreak/>
-        <w:t xml:space="preserve">List of Tables </w:t>
+      <w:r>
+        <w:rPr>
+          <w:rFonts w:ascii="Times New Roman" w:hAnsi="Times New Roman"/>
+          <w:sz w:val="24"/>
+          <w:szCs w:val="24"/>
+        </w:rPr>
+        <w:t>Table 4.1</w:t>
+      </w:r>
+      <w:r>
+        <w:rPr>
+          <w:rFonts w:ascii="Times New Roman" w:hAnsi="Times New Roman"/>
+          <w:sz w:val="24"/>
+          <w:szCs w:val="24"/>
+        </w:rPr>
+        <w:tab/>
+      </w:r>
+      <w:r>
+        <w:rPr>
+          <w:rFonts w:ascii="Times New Roman" w:hAnsi="Times New Roman"/>
+          <w:sz w:val="24"/>
+          <w:szCs w:val="24"/>
+        </w:rPr>
+        <w:t>Sinc window functions</w:t>
+      </w:r>
+      <w:r>
+        <w:rPr>
+          <w:rFonts w:ascii="Times New Roman" w:hAnsi="Times New Roman" w:hint="eastAsia"/>
+          <w:sz w:val="24"/>
+          <w:szCs w:val="24"/>
+        </w:rPr>
+        <w:tab/>
+      </w:r>
+      <w:r>
+        <w:rPr>
+          <w:rFonts w:ascii="Times New Roman" w:hAnsi="Times New Roman" w:hint="eastAsia"/>
+          <w:sz w:val="24"/>
+          <w:szCs w:val="24"/>
+        </w:rPr>
+        <w:tab/>
+      </w:r>
+      <w:r>
+        <w:rPr>
+          <w:rFonts w:ascii="Times New Roman" w:hAnsi="Times New Roman" w:hint="eastAsia"/>
+          <w:sz w:val="24"/>
+          <w:szCs w:val="24"/>
+        </w:rPr>
+        <w:tab/>
+      </w:r>
+      <w:r>
+        <w:rPr>
+          <w:rFonts w:ascii="Times New Roman" w:hAnsi="Times New Roman" w:hint="eastAsia"/>
+          <w:sz w:val="24"/>
+          <w:szCs w:val="24"/>
+        </w:rPr>
+        <w:tab/>
+      </w:r>
+      <w:r>
+        <w:rPr>
+          <w:rFonts w:ascii="Times New Roman" w:hAnsi="Times New Roman" w:hint="eastAsia"/>
+          <w:sz w:val="24"/>
+          <w:szCs w:val="24"/>
+        </w:rPr>
+        <w:tab/>
+      </w:r>
+      <w:r>
+        <w:rPr>
+          <w:rFonts w:ascii="Times New Roman" w:hAnsi="Times New Roman" w:hint="eastAsia"/>
+          <w:sz w:val="24"/>
+          <w:szCs w:val="24"/>
+        </w:rPr>
+        <w:tab/>
+      </w:r>
+      <w:r>
+        <w:rPr>
+          <w:rFonts w:ascii="Times New Roman" w:hAnsi="Times New Roman" w:hint="eastAsia"/>
+          <w:sz w:val="24"/>
+          <w:szCs w:val="24"/>
+        </w:rPr>
+        <w:tab/>
+        <w:t xml:space="preserve">          </w:t>
+      </w:r>
+      <w:r>
+        <w:rPr>
+          <w:rFonts w:ascii="Times New Roman" w:hAnsi="Times New Roman"/>
+          <w:sz w:val="24"/>
+          <w:szCs w:val="24"/>
+        </w:rPr>
+        <w:t>92</w:t>
       </w:r>
     </w:p>
     <w:p>
@@ -17372,6 +17547,88 @@
           <w:szCs w:val="24"/>
         </w:rPr>
       </w:pPr>
+      <w:r>
+        <w:rPr>
+          <w:rFonts w:ascii="Times New Roman" w:hAnsi="Times New Roman"/>
+          <w:sz w:val="24"/>
+          <w:szCs w:val="24"/>
+        </w:rPr>
+        <w:t>Table 4.2</w:t>
+      </w:r>
+      <w:r>
+        <w:rPr>
+          <w:rFonts w:ascii="Times New Roman" w:hAnsi="Times New Roman"/>
+          <w:sz w:val="24"/>
+          <w:szCs w:val="24"/>
+        </w:rPr>
+        <w:tab/>
+        <w:t>Interpolation times.</w:t>
+      </w:r>
+      <w:r>
+        <w:rPr>
+          <w:rFonts w:ascii="Times New Roman" w:hAnsi="Times New Roman"/>
+          <w:sz w:val="24"/>
+          <w:szCs w:val="24"/>
+        </w:rPr>
+        <w:tab/>
+      </w:r>
+      <w:r>
+        <w:rPr>
+          <w:rFonts w:ascii="Times New Roman" w:hAnsi="Times New Roman"/>
+          <w:sz w:val="24"/>
+          <w:szCs w:val="24"/>
+        </w:rPr>
+        <w:tab/>
+      </w:r>
+      <w:r>
+        <w:rPr>
+          <w:rFonts w:ascii="Times New Roman" w:hAnsi="Times New Roman"/>
+          <w:sz w:val="24"/>
+          <w:szCs w:val="24"/>
+        </w:rPr>
+        <w:tab/>
+      </w:r>
+      <w:r>
+        <w:rPr>
+          <w:rFonts w:ascii="Times New Roman" w:hAnsi="Times New Roman"/>
+          <w:sz w:val="24"/>
+          <w:szCs w:val="24"/>
+        </w:rPr>
+        <w:tab/>
+      </w:r>
+      <w:r>
+        <w:rPr>
+          <w:rFonts w:ascii="Times New Roman" w:hAnsi="Times New Roman"/>
+          <w:sz w:val="24"/>
+          <w:szCs w:val="24"/>
+        </w:rPr>
+        <w:tab/>
+      </w:r>
+      <w:r>
+        <w:rPr>
+          <w:rFonts w:ascii="Times New Roman" w:hAnsi="Times New Roman"/>
+          <w:sz w:val="24"/>
+          <w:szCs w:val="24"/>
+        </w:rPr>
+        <w:tab/>
+      </w:r>
+      <w:r>
+        <w:rPr>
+          <w:rFonts w:ascii="Times New Roman" w:hAnsi="Times New Roman"/>
+          <w:sz w:val="24"/>
+          <w:szCs w:val="24"/>
+        </w:rPr>
+        <w:tab/>
+        <w:t xml:space="preserve">        </w:t>
+      </w:r>
+      <w:r>
+        <w:rPr>
+          <w:rFonts w:ascii="Times New Roman" w:hAnsi="Times New Roman"/>
+          <w:sz w:val="24"/>
+          <w:szCs w:val="24"/>
+        </w:rPr>
+        <w:t>102</w:t>
+      </w:r>
     </w:p>
     <w:p>
       <w:pPr>
@@ -17392,59 +17649,35 @@
           <w:sz w:val="24"/>
           <w:szCs w:val="24"/>
         </w:rPr>
-        <w:t>Table 4.1</w:t>
-      </w:r>
-      <w:r>
-        <w:rPr>
-          <w:rFonts w:ascii="Times New Roman" w:hAnsi="Times New Roman"/>
-          <w:sz w:val="24"/>
-          <w:szCs w:val="24"/>
-        </w:rPr>
-        <w:tab/>
-      </w:r>
-      <w:r>
-        <w:rPr>
-          <w:rFonts w:ascii="Times New Roman" w:hAnsi="Times New Roman"/>
-          <w:sz w:val="24"/>
-          <w:szCs w:val="24"/>
-        </w:rPr>
-        <w:t>Sinc window functions</w:t>
-      </w:r>
-      <w:r>
-        <w:rPr>
-          <w:rFonts w:ascii="Times New Roman" w:hAnsi="Times New Roman" w:hint="eastAsia"/>
-          <w:sz w:val="24"/>
-          <w:szCs w:val="24"/>
-        </w:rPr>
-        <w:tab/>
-      </w:r>
-      <w:r>
-        <w:rPr>
-          <w:rFonts w:ascii="Times New Roman" w:hAnsi="Times New Roman" w:hint="eastAsia"/>
-          <w:sz w:val="24"/>
-          <w:szCs w:val="24"/>
-        </w:rPr>
-        <w:tab/>
-      </w:r>
-      <w:r>
-        <w:rPr>
-          <w:rFonts w:ascii="Times New Roman" w:hAnsi="Times New Roman" w:hint="eastAsia"/>
-          <w:sz w:val="24"/>
-          <w:szCs w:val="24"/>
-        </w:rPr>
-        <w:tab/>
-      </w:r>
-      <w:r>
-        <w:rPr>
-          <w:rFonts w:ascii="Times New Roman" w:hAnsi="Times New Roman" w:hint="eastAsia"/>
-          <w:sz w:val="24"/>
-          <w:szCs w:val="24"/>
-        </w:rPr>
-        <w:tab/>
-      </w:r>
-      <w:r>
-        <w:rPr>
-          <w:rFonts w:ascii="Times New Roman" w:hAnsi="Times New Roman" w:hint="eastAsia"/>
+        <w:t xml:space="preserve">Table </w:t>
+      </w:r>
+      <w:r>
+        <w:rPr>
+          <w:rFonts w:ascii="Times New Roman" w:hAnsi="Times New Roman"/>
+          <w:sz w:val="24"/>
+          <w:szCs w:val="24"/>
+        </w:rPr>
+        <w:t>5.1</w:t>
+      </w:r>
+      <w:r>
+        <w:rPr>
+          <w:rFonts w:ascii="Times New Roman" w:hAnsi="Times New Roman"/>
+          <w:sz w:val="24"/>
+          <w:szCs w:val="24"/>
+        </w:rPr>
+        <w:tab/>
+      </w:r>
+      <w:r>
+        <w:rPr>
+          <w:rFonts w:ascii="Times New Roman" w:hAnsi="Times New Roman"/>
+          <w:sz w:val="24"/>
+          <w:szCs w:val="24"/>
+        </w:rPr>
+        <w:t>Higher order accurate derivative coefficients.</w:t>
+      </w:r>
+      <w:r>
+        <w:rPr>
+          <w:rFonts w:ascii="Times New Roman" w:hAnsi="Times New Roman"/>
           <w:sz w:val="24"/>
           <w:szCs w:val="24"/>
         </w:rPr>
@@ -17473,7 +17706,16 @@
           <w:sz w:val="24"/>
           <w:szCs w:val="24"/>
         </w:rPr>
-        <w:t>92</w:t>
+        <w:tab/>
+        <w:t xml:space="preserve">        13</w:t>
+      </w:r>
+      <w:r>
+        <w:rPr>
+          <w:rFonts w:ascii="Times New Roman" w:hAnsi="Times New Roman"/>
+          <w:sz w:val="24"/>
+          <w:szCs w:val="24"/>
+        </w:rPr>
+        <w:t>0</w:t>
       </w:r>
     </w:p>
     <w:p>
@@ -17495,68 +17737,83 @@
           <w:sz w:val="24"/>
           <w:szCs w:val="24"/>
         </w:rPr>
-        <w:t>Table 4.2</w:t>
-      </w:r>
-      <w:r>
-        <w:rPr>
-          <w:rFonts w:ascii="Times New Roman" w:hAnsi="Times New Roman"/>
-          <w:sz w:val="24"/>
-          <w:szCs w:val="24"/>
-        </w:rPr>
-        <w:tab/>
-        <w:t>Interpolation times.</w:t>
-      </w:r>
-      <w:r>
-        <w:rPr>
-          <w:rFonts w:ascii="Times New Roman" w:hAnsi="Times New Roman"/>
-          <w:sz w:val="24"/>
-          <w:szCs w:val="24"/>
-        </w:rPr>
-        <w:tab/>
-      </w:r>
-      <w:r>
-        <w:rPr>
-          <w:rFonts w:ascii="Times New Roman" w:hAnsi="Times New Roman"/>
-          <w:sz w:val="24"/>
-          <w:szCs w:val="24"/>
-        </w:rPr>
-        <w:tab/>
-      </w:r>
-      <w:r>
-        <w:rPr>
-          <w:rFonts w:ascii="Times New Roman" w:hAnsi="Times New Roman"/>
-          <w:sz w:val="24"/>
-          <w:szCs w:val="24"/>
-        </w:rPr>
-        <w:tab/>
-      </w:r>
-      <w:r>
-        <w:rPr>
-          <w:rFonts w:ascii="Times New Roman" w:hAnsi="Times New Roman"/>
-          <w:sz w:val="24"/>
-          <w:szCs w:val="24"/>
-        </w:rPr>
-        <w:tab/>
-      </w:r>
-      <w:r>
-        <w:rPr>
-          <w:rFonts w:ascii="Times New Roman" w:hAnsi="Times New Roman"/>
-          <w:sz w:val="24"/>
-          <w:szCs w:val="24"/>
-        </w:rPr>
-        <w:tab/>
-      </w:r>
-      <w:r>
-        <w:rPr>
-          <w:rFonts w:ascii="Times New Roman" w:hAnsi="Times New Roman"/>
-          <w:sz w:val="24"/>
-          <w:szCs w:val="24"/>
-        </w:rPr>
-        <w:tab/>
-      </w:r>
-      <w:r>
-        <w:rPr>
-          <w:rFonts w:ascii="Times New Roman" w:hAnsi="Times New Roman"/>
+        <w:t xml:space="preserve">Table </w:t>
+      </w:r>
+      <w:r>
+        <w:rPr>
+          <w:rFonts w:ascii="Times New Roman" w:hAnsi="Times New Roman"/>
+          <w:sz w:val="24"/>
+          <w:szCs w:val="24"/>
+        </w:rPr>
+        <w:t>6.1</w:t>
+      </w:r>
+      <w:r>
+        <w:rPr>
+          <w:rFonts w:ascii="Times New Roman" w:hAnsi="Times New Roman"/>
+          <w:sz w:val="24"/>
+          <w:szCs w:val="24"/>
+        </w:rPr>
+        <w:tab/>
+      </w:r>
+      <w:r>
+        <w:rPr>
+          <w:rFonts w:ascii="Times New Roman" w:hAnsi="Times New Roman"/>
+          <w:sz w:val="24"/>
+          <w:szCs w:val="24"/>
+        </w:rPr>
+        <w:t xml:space="preserve">Phantom power law attenuation </w:t>
+      </w:r>
+      <w:r>
+        <w:rPr>
+          <w:rFonts w:ascii="Times New Roman" w:hAnsi="Times New Roman" w:hint="eastAsia"/>
+          <w:sz w:val="24"/>
+          <w:szCs w:val="24"/>
+        </w:rPr>
+        <w:tab/>
+      </w:r>
+      <w:r>
+        <w:rPr>
+          <w:rFonts w:ascii="Times New Roman" w:hAnsi="Times New Roman"/>
+          <w:sz w:val="24"/>
+          <w:szCs w:val="24"/>
+        </w:rPr>
+        <w:t>fits.</w:t>
+      </w:r>
+      <w:r>
+        <w:rPr>
+          <w:rFonts w:ascii="Times New Roman" w:hAnsi="Times New Roman"/>
+          <w:sz w:val="24"/>
+          <w:szCs w:val="24"/>
+        </w:rPr>
+        <w:tab/>
+      </w:r>
+      <w:r>
+        <w:rPr>
+          <w:rFonts w:ascii="Times New Roman" w:hAnsi="Times New Roman"/>
+          <w:sz w:val="24"/>
+          <w:szCs w:val="24"/>
+        </w:rPr>
+        <w:tab/>
+      </w:r>
+      <w:r>
+        <w:rPr>
+          <w:rFonts w:ascii="Times New Roman" w:hAnsi="Times New Roman" w:hint="eastAsia"/>
+          <w:sz w:val="24"/>
+          <w:szCs w:val="24"/>
+        </w:rPr>
+        <w:tab/>
+      </w:r>
+      <w:r>
+        <w:rPr>
+          <w:rFonts w:ascii="Times New Roman" w:hAnsi="Times New Roman" w:hint="eastAsia"/>
+          <w:sz w:val="24"/>
+          <w:szCs w:val="24"/>
+        </w:rPr>
+        <w:tab/>
+      </w:r>
+      <w:r>
+        <w:rPr>
+          <w:rFonts w:ascii="Times New Roman" w:hAnsi="Times New Roman" w:hint="eastAsia"/>
           <w:sz w:val="24"/>
           <w:szCs w:val="24"/>
         </w:rPr>
@@ -17569,7 +17826,7 @@
           <w:sz w:val="24"/>
           <w:szCs w:val="24"/>
         </w:rPr>
-        <w:t>102</w:t>
+        <w:t>169</w:t>
       </w:r>
     </w:p>
     <w:p>
@@ -17599,65 +17856,64 @@
           <w:sz w:val="24"/>
           <w:szCs w:val="24"/>
         </w:rPr>
-        <w:t>5.1</w:t>
-      </w:r>
-      <w:r>
-        <w:rPr>
-          <w:rFonts w:ascii="Times New Roman" w:hAnsi="Times New Roman"/>
-          <w:sz w:val="24"/>
-          <w:szCs w:val="24"/>
-        </w:rPr>
-        <w:tab/>
-      </w:r>
-      <w:r>
-        <w:rPr>
-          <w:rFonts w:ascii="Times New Roman" w:hAnsi="Times New Roman"/>
-          <w:sz w:val="24"/>
-          <w:szCs w:val="24"/>
-        </w:rPr>
-        <w:t>Higher order accurate derivative coefficients.</w:t>
-      </w:r>
-      <w:r>
-        <w:rPr>
-          <w:rFonts w:ascii="Times New Roman" w:hAnsi="Times New Roman"/>
-          <w:sz w:val="24"/>
-          <w:szCs w:val="24"/>
-        </w:rPr>
-        <w:tab/>
-      </w:r>
-      <w:r>
-        <w:rPr>
-          <w:rFonts w:ascii="Times New Roman" w:hAnsi="Times New Roman" w:hint="eastAsia"/>
-          <w:sz w:val="24"/>
-          <w:szCs w:val="24"/>
-        </w:rPr>
-        <w:tab/>
-      </w:r>
-      <w:r>
-        <w:rPr>
-          <w:rFonts w:ascii="Times New Roman" w:hAnsi="Times New Roman" w:hint="eastAsia"/>
-          <w:sz w:val="24"/>
-          <w:szCs w:val="24"/>
-        </w:rPr>
-        <w:tab/>
-        <w:t xml:space="preserve">          </w:t>
-      </w:r>
-      <w:r>
-        <w:rPr>
-          <w:rFonts w:ascii="Times New Roman" w:hAnsi="Times New Roman"/>
-          <w:sz w:val="24"/>
-          <w:szCs w:val="24"/>
-        </w:rPr>
-        <w:tab/>
-        <w:t xml:space="preserve">        13</w:t>
-      </w:r>
-      <w:r>
-        <w:rPr>
-          <w:rFonts w:ascii="Times New Roman" w:hAnsi="Times New Roman"/>
-          <w:sz w:val="24"/>
-          <w:szCs w:val="24"/>
-        </w:rPr>
-        <w:t>0</w:t>
+        <w:t>8.1</w:t>
+      </w:r>
+      <w:r>
+        <w:rPr>
+          <w:rFonts w:ascii="Times New Roman" w:hAnsi="Times New Roman"/>
+          <w:sz w:val="24"/>
+          <w:szCs w:val="24"/>
+        </w:rPr>
+        <w:tab/>
+      </w:r>
+      <w:r>
+        <w:rPr>
+          <w:rFonts w:ascii="Times New Roman" w:hAnsi="Times New Roman"/>
+          <w:sz w:val="24"/>
+          <w:szCs w:val="24"/>
+        </w:rPr>
+        <w:t>TCD detected microemboli HITS per subject.</w:t>
+      </w:r>
+      <w:r>
+        <w:rPr>
+          <w:rFonts w:ascii="Times New Roman" w:hAnsi="Times New Roman"/>
+          <w:sz w:val="24"/>
+          <w:szCs w:val="24"/>
+        </w:rPr>
+        <w:tab/>
+      </w:r>
+      <w:r>
+        <w:rPr>
+          <w:rFonts w:ascii="Times New Roman" w:hAnsi="Times New Roman" w:hint="eastAsia"/>
+          <w:sz w:val="24"/>
+          <w:szCs w:val="24"/>
+        </w:rPr>
+        <w:tab/>
+      </w:r>
+      <w:r>
+        <w:rPr>
+          <w:rFonts w:ascii="Times New Roman" w:hAnsi="Times New Roman" w:hint="eastAsia"/>
+          <w:sz w:val="24"/>
+          <w:szCs w:val="24"/>
+        </w:rPr>
+        <w:tab/>
+      </w:r>
+      <w:r>
+        <w:rPr>
+          <w:rFonts w:ascii="Times New Roman" w:hAnsi="Times New Roman" w:hint="eastAsia"/>
+          <w:sz w:val="24"/>
+          <w:szCs w:val="24"/>
+        </w:rPr>
+        <w:tab/>
+        <w:t xml:space="preserve">        </w:t>
+      </w:r>
+      <w:r>
+        <w:rPr>
+          <w:rFonts w:ascii="Times New Roman" w:hAnsi="Times New Roman"/>
+          <w:sz w:val="24"/>
+          <w:szCs w:val="24"/>
+        </w:rPr>
+        <w:t>208</w:t>
       </w:r>
     </w:p>
     <w:p>
@@ -17679,67 +17935,59 @@
           <w:sz w:val="24"/>
           <w:szCs w:val="24"/>
         </w:rPr>
-        <w:t xml:space="preserve">Table </w:t>
-      </w:r>
-      <w:r>
-        <w:rPr>
-          <w:rFonts w:ascii="Times New Roman" w:hAnsi="Times New Roman"/>
-          <w:sz w:val="24"/>
-          <w:szCs w:val="24"/>
-        </w:rPr>
-        <w:t>6.1</w:t>
-      </w:r>
-      <w:r>
-        <w:rPr>
-          <w:rFonts w:ascii="Times New Roman" w:hAnsi="Times New Roman"/>
-          <w:sz w:val="24"/>
-          <w:szCs w:val="24"/>
-        </w:rPr>
-        <w:tab/>
-      </w:r>
-      <w:r>
-        <w:rPr>
-          <w:rFonts w:ascii="Times New Roman" w:hAnsi="Times New Roman"/>
-          <w:sz w:val="24"/>
-          <w:szCs w:val="24"/>
-        </w:rPr>
-        <w:t xml:space="preserve">Phantom power law attenuation </w:t>
-      </w:r>
-      <w:r>
-        <w:rPr>
-          <w:rFonts w:ascii="Times New Roman" w:hAnsi="Times New Roman" w:hint="eastAsia"/>
-          <w:sz w:val="24"/>
-          <w:szCs w:val="24"/>
-        </w:rPr>
-        <w:tab/>
-      </w:r>
-      <w:r>
-        <w:rPr>
-          <w:rFonts w:ascii="Times New Roman" w:hAnsi="Times New Roman"/>
-          <w:sz w:val="24"/>
-          <w:szCs w:val="24"/>
-        </w:rPr>
-        <w:t>fits.</w:t>
-      </w:r>
-      <w:r>
-        <w:rPr>
-          <w:rFonts w:ascii="Times New Roman" w:hAnsi="Times New Roman"/>
-          <w:sz w:val="24"/>
-          <w:szCs w:val="24"/>
-        </w:rPr>
-        <w:tab/>
-      </w:r>
-      <w:r>
-        <w:rPr>
-          <w:rFonts w:ascii="Times New Roman" w:hAnsi="Times New Roman"/>
-          <w:sz w:val="24"/>
-          <w:szCs w:val="24"/>
-        </w:rPr>
-        <w:tab/>
-      </w:r>
-      <w:r>
-        <w:rPr>
-          <w:rFonts w:ascii="Times New Roman" w:hAnsi="Times New Roman" w:hint="eastAsia"/>
+        <w:t>Table 8.2</w:t>
+      </w:r>
+      <w:r>
+        <w:rPr>
+          <w:rFonts w:ascii="Times New Roman" w:hAnsi="Times New Roman"/>
+          <w:sz w:val="24"/>
+          <w:szCs w:val="24"/>
+        </w:rPr>
+        <w:tab/>
+      </w:r>
+      <w:r>
+        <w:rPr>
+          <w:rFonts w:ascii="Times New Roman" w:hAnsi="Times New Roman"/>
+          <w:sz w:val="24"/>
+          <w:szCs w:val="24"/>
+        </w:rPr>
+        <w:t>MCA peak velocities.</w:t>
+      </w:r>
+      <w:r>
+        <w:rPr>
+          <w:rFonts w:ascii="Times New Roman" w:hAnsi="Times New Roman"/>
+          <w:sz w:val="24"/>
+          <w:szCs w:val="24"/>
+        </w:rPr>
+        <w:tab/>
+      </w:r>
+      <w:r>
+        <w:rPr>
+          <w:rFonts w:ascii="Times New Roman" w:hAnsi="Times New Roman"/>
+          <w:sz w:val="24"/>
+          <w:szCs w:val="24"/>
+        </w:rPr>
+        <w:tab/>
+      </w:r>
+      <w:r>
+        <w:rPr>
+          <w:rFonts w:ascii="Times New Roman" w:hAnsi="Times New Roman"/>
+          <w:sz w:val="24"/>
+          <w:szCs w:val="24"/>
+        </w:rPr>
+        <w:tab/>
+      </w:r>
+      <w:r>
+        <w:rPr>
+          <w:rFonts w:ascii="Times New Roman" w:hAnsi="Times New Roman"/>
+          <w:sz w:val="24"/>
+          <w:szCs w:val="24"/>
+        </w:rPr>
+        <w:tab/>
+      </w:r>
+      <w:r>
+        <w:rPr>
+          <w:rFonts w:ascii="Times New Roman" w:hAnsi="Times New Roman"/>
           <w:sz w:val="24"/>
           <w:szCs w:val="24"/>
         </w:rPr>
@@ -17768,7 +18016,7 @@
           <w:sz w:val="24"/>
           <w:szCs w:val="24"/>
         </w:rPr>
-        <w:t>169</w:t>
+        <w:t>211</w:t>
       </w:r>
     </w:p>
     <w:p>
@@ -17786,7 +18034,7 @@
       </w:pPr>
       <w:r>
         <w:rPr>
-          <w:rFonts w:ascii="Times New Roman" w:hAnsi="Times New Roman"/>
+          <w:rFonts w:ascii="Times New Roman" w:hAnsi="Times New Roman" w:hint="eastAsia"/>
           <w:sz w:val="24"/>
           <w:szCs w:val="24"/>
         </w:rPr>
@@ -17798,47 +18046,31 @@
           <w:sz w:val="24"/>
           <w:szCs w:val="24"/>
         </w:rPr>
-        <w:t>8.1</w:t>
-      </w:r>
-      <w:r>
-        <w:rPr>
-          <w:rFonts w:ascii="Times New Roman" w:hAnsi="Times New Roman"/>
-          <w:sz w:val="24"/>
-          <w:szCs w:val="24"/>
-        </w:rPr>
-        <w:tab/>
-      </w:r>
-      <w:r>
-        <w:rPr>
-          <w:rFonts w:ascii="Times New Roman" w:hAnsi="Times New Roman"/>
-          <w:sz w:val="24"/>
-          <w:szCs w:val="24"/>
-        </w:rPr>
-        <w:t>TCD detected microemboli HITS per subject.</w:t>
-      </w:r>
-      <w:r>
-        <w:rPr>
-          <w:rFonts w:ascii="Times New Roman" w:hAnsi="Times New Roman"/>
-          <w:sz w:val="24"/>
-          <w:szCs w:val="24"/>
-        </w:rPr>
-        <w:tab/>
-      </w:r>
-      <w:r>
-        <w:rPr>
-          <w:rFonts w:ascii="Times New Roman" w:hAnsi="Times New Roman" w:hint="eastAsia"/>
-          <w:sz w:val="24"/>
-          <w:szCs w:val="24"/>
-        </w:rPr>
-        <w:tab/>
-      </w:r>
-      <w:r>
-        <w:rPr>
-          <w:rFonts w:ascii="Times New Roman" w:hAnsi="Times New Roman" w:hint="eastAsia"/>
-          <w:sz w:val="24"/>
-          <w:szCs w:val="24"/>
-        </w:rPr>
-        <w:tab/>
+        <w:t>9</w:t>
+      </w:r>
+      <w:r>
+        <w:rPr>
+          <w:rFonts w:ascii="Times New Roman" w:hAnsi="Times New Roman" w:hint="eastAsia"/>
+          <w:sz w:val="24"/>
+          <w:szCs w:val="24"/>
+        </w:rPr>
+        <w:t>.1</w:t>
+      </w:r>
+      <w:r>
+        <w:rPr>
+          <w:rFonts w:ascii="Times New Roman" w:hAnsi="Times New Roman" w:hint="eastAsia"/>
+          <w:sz w:val="24"/>
+          <w:szCs w:val="24"/>
+        </w:rPr>
+        <w:tab/>
+      </w:r>
+      <w:r>
+        <w:rPr>
+          <w:rFonts w:ascii="Times New Roman" w:hAnsi="Times New Roman"/>
+          <w:sz w:val="24"/>
+          <w:szCs w:val="24"/>
+        </w:rPr>
+        <w:t>Downsampling schedule for multi-resolution image registration.</w:t>
       </w:r>
       <w:r>
         <w:rPr>
@@ -17855,7 +18087,7 @@
           <w:sz w:val="24"/>
           <w:szCs w:val="24"/>
         </w:rPr>
-        <w:t>208</w:t>
+        <w:t>218</w:t>
       </w:r>
     </w:p>
     <w:p>
@@ -17877,88 +18109,49 @@
           <w:sz w:val="24"/>
           <w:szCs w:val="24"/>
         </w:rPr>
-        <w:t>Table 8.2</w:t>
-      </w:r>
-      <w:r>
-        <w:rPr>
-          <w:rFonts w:ascii="Times New Roman" w:hAnsi="Times New Roman"/>
-          <w:sz w:val="24"/>
-          <w:szCs w:val="24"/>
-        </w:rPr>
-        <w:tab/>
-      </w:r>
-      <w:r>
-        <w:rPr>
-          <w:rFonts w:ascii="Times New Roman" w:hAnsi="Times New Roman"/>
-          <w:sz w:val="24"/>
-          <w:szCs w:val="24"/>
-        </w:rPr>
-        <w:t>MCA peak velocities.</w:t>
-      </w:r>
-      <w:r>
-        <w:rPr>
-          <w:rFonts w:ascii="Times New Roman" w:hAnsi="Times New Roman"/>
-          <w:sz w:val="24"/>
-          <w:szCs w:val="24"/>
-        </w:rPr>
-        <w:tab/>
-      </w:r>
-      <w:r>
-        <w:rPr>
-          <w:rFonts w:ascii="Times New Roman" w:hAnsi="Times New Roman"/>
-          <w:sz w:val="24"/>
-          <w:szCs w:val="24"/>
-        </w:rPr>
-        <w:tab/>
-      </w:r>
-      <w:r>
-        <w:rPr>
-          <w:rFonts w:ascii="Times New Roman" w:hAnsi="Times New Roman"/>
-          <w:sz w:val="24"/>
-          <w:szCs w:val="24"/>
-        </w:rPr>
-        <w:tab/>
-      </w:r>
-      <w:r>
-        <w:rPr>
-          <w:rFonts w:ascii="Times New Roman" w:hAnsi="Times New Roman"/>
-          <w:sz w:val="24"/>
-          <w:szCs w:val="24"/>
-        </w:rPr>
-        <w:tab/>
-      </w:r>
-      <w:r>
-        <w:rPr>
-          <w:rFonts w:ascii="Times New Roman" w:hAnsi="Times New Roman"/>
-          <w:sz w:val="24"/>
-          <w:szCs w:val="24"/>
-        </w:rPr>
-        <w:tab/>
-      </w:r>
-      <w:r>
-        <w:rPr>
-          <w:rFonts w:ascii="Times New Roman" w:hAnsi="Times New Roman" w:hint="eastAsia"/>
-          <w:sz w:val="24"/>
-          <w:szCs w:val="24"/>
-        </w:rPr>
-        <w:tab/>
-      </w:r>
-      <w:r>
-        <w:rPr>
-          <w:rFonts w:ascii="Times New Roman" w:hAnsi="Times New Roman" w:hint="eastAsia"/>
-          <w:sz w:val="24"/>
-          <w:szCs w:val="24"/>
-        </w:rPr>
-        <w:tab/>
-        <w:t xml:space="preserve">        </w:t>
-      </w:r>
-      <w:r>
-        <w:rPr>
-          <w:rFonts w:ascii="Times New Roman" w:hAnsi="Times New Roman"/>
-          <w:sz w:val="24"/>
-          <w:szCs w:val="24"/>
-        </w:rPr>
-        <w:t>211</w:t>
+        <w:t>Table B.1</w:t>
+      </w:r>
+      <w:r>
+        <w:rPr>
+          <w:rFonts w:ascii="Times New Roman" w:hAnsi="Times New Roman"/>
+          <w:sz w:val="24"/>
+          <w:szCs w:val="24"/>
+        </w:rPr>
+        <w:tab/>
+        <w:t>Maximum absolute principal strain estimates.</w:t>
+      </w:r>
+      <w:r>
+        <w:rPr>
+          <w:rFonts w:ascii="Times New Roman" w:hAnsi="Times New Roman"/>
+          <w:sz w:val="24"/>
+          <w:szCs w:val="24"/>
+        </w:rPr>
+        <w:tab/>
+      </w:r>
+      <w:r>
+        <w:rPr>
+          <w:rFonts w:ascii="Times New Roman" w:hAnsi="Times New Roman"/>
+          <w:sz w:val="24"/>
+          <w:szCs w:val="24"/>
+        </w:rPr>
+        <w:tab/>
+      </w:r>
+      <w:r>
+        <w:rPr>
+          <w:rFonts w:ascii="Times New Roman" w:hAnsi="Times New Roman"/>
+          <w:sz w:val="24"/>
+          <w:szCs w:val="24"/>
+        </w:rPr>
+        <w:tab/>
+      </w:r>
+      <w:r>
+        <w:rPr>
+          <w:rFonts w:ascii="Times New Roman" w:hAnsi="Times New Roman"/>
+          <w:sz w:val="24"/>
+          <w:szCs w:val="24"/>
+        </w:rPr>
+        <w:tab/>
+        <w:t xml:space="preserve">        261</w:t>
       </w:r>
     </w:p>
     <w:p>
@@ -17976,60 +18169,69 @@
       </w:pPr>
       <w:r>
         <w:rPr>
-          <w:rFonts w:ascii="Times New Roman" w:hAnsi="Times New Roman" w:hint="eastAsia"/>
-          <w:sz w:val="24"/>
-          <w:szCs w:val="24"/>
-        </w:rPr>
-        <w:t xml:space="preserve">Table </w:t>
-      </w:r>
-      <w:r>
-        <w:rPr>
-          <w:rFonts w:ascii="Times New Roman" w:hAnsi="Times New Roman"/>
-          <w:sz w:val="24"/>
-          <w:szCs w:val="24"/>
-        </w:rPr>
-        <w:t>9</w:t>
-      </w:r>
-      <w:r>
-        <w:rPr>
-          <w:rFonts w:ascii="Times New Roman" w:hAnsi="Times New Roman" w:hint="eastAsia"/>
-          <w:sz w:val="24"/>
-          <w:szCs w:val="24"/>
-        </w:rPr>
-        <w:t>.1</w:t>
-      </w:r>
-      <w:r>
-        <w:rPr>
-          <w:rFonts w:ascii="Times New Roman" w:hAnsi="Times New Roman" w:hint="eastAsia"/>
-          <w:sz w:val="24"/>
-          <w:szCs w:val="24"/>
-        </w:rPr>
-        <w:tab/>
-      </w:r>
-      <w:r>
-        <w:rPr>
-          <w:rFonts w:ascii="Times New Roman" w:hAnsi="Times New Roman"/>
-          <w:sz w:val="24"/>
-          <w:szCs w:val="24"/>
-        </w:rPr>
-        <w:t>Downsampling schedule for multi-resolution image registration.</w:t>
-      </w:r>
-      <w:r>
-        <w:rPr>
-          <w:rFonts w:ascii="Times New Roman" w:hAnsi="Times New Roman" w:hint="eastAsia"/>
-          <w:sz w:val="24"/>
-          <w:szCs w:val="24"/>
-        </w:rPr>
-        <w:tab/>
-        <w:t xml:space="preserve">        </w:t>
-      </w:r>
-      <w:r>
-        <w:rPr>
-          <w:rFonts w:ascii="Times New Roman" w:hAnsi="Times New Roman"/>
-          <w:sz w:val="24"/>
-          <w:szCs w:val="24"/>
-        </w:rPr>
-        <w:t>218</w:t>
+          <w:rFonts w:ascii="Times New Roman" w:hAnsi="Times New Roman"/>
+          <w:sz w:val="24"/>
+          <w:szCs w:val="24"/>
+        </w:rPr>
+        <w:t>Table B.2</w:t>
+      </w:r>
+      <w:r>
+        <w:rPr>
+          <w:rFonts w:ascii="Times New Roman" w:hAnsi="Times New Roman"/>
+          <w:sz w:val="24"/>
+          <w:szCs w:val="24"/>
+        </w:rPr>
+        <w:tab/>
+        <w:t>Maximum shear strain estimates.</w:t>
+      </w:r>
+      <w:r>
+        <w:rPr>
+          <w:rFonts w:ascii="Times New Roman" w:hAnsi="Times New Roman"/>
+          <w:sz w:val="24"/>
+          <w:szCs w:val="24"/>
+        </w:rPr>
+        <w:tab/>
+      </w:r>
+      <w:r>
+        <w:rPr>
+          <w:rFonts w:ascii="Times New Roman" w:hAnsi="Times New Roman"/>
+          <w:sz w:val="24"/>
+          <w:szCs w:val="24"/>
+        </w:rPr>
+        <w:tab/>
+      </w:r>
+      <w:r>
+        <w:rPr>
+          <w:rFonts w:ascii="Times New Roman" w:hAnsi="Times New Roman"/>
+          <w:sz w:val="24"/>
+          <w:szCs w:val="24"/>
+        </w:rPr>
+        <w:tab/>
+      </w:r>
+      <w:r>
+        <w:rPr>
+          <w:rFonts w:ascii="Times New Roman" w:hAnsi="Times New Roman"/>
+          <w:sz w:val="24"/>
+          <w:szCs w:val="24"/>
+        </w:rPr>
+        <w:tab/>
+      </w:r>
+      <w:r>
+        <w:rPr>
+          <w:rFonts w:ascii="Times New Roman" w:hAnsi="Times New Roman"/>
+          <w:sz w:val="24"/>
+          <w:szCs w:val="24"/>
+        </w:rPr>
+        <w:tab/>
+      </w:r>
+      <w:r>
+        <w:rPr>
+          <w:rFonts w:ascii="Times New Roman" w:hAnsi="Times New Roman"/>
+          <w:sz w:val="24"/>
+          <w:szCs w:val="24"/>
+        </w:rPr>
+        <w:tab/>
+        <w:t xml:space="preserve">        265</w:t>
       </w:r>
     </w:p>
     <w:p>
@@ -18047,45 +18249,69 @@
       </w:pPr>
       <w:r>
         <w:rPr>
-          <w:rFonts w:ascii="Times New Roman" w:hAnsi="Times New Roman" w:hint="eastAsia"/>
-          <w:sz w:val="24"/>
-          <w:szCs w:val="24"/>
-        </w:rPr>
-        <w:t>Table 7.2</w:t>
-      </w:r>
-      <w:r>
-        <w:rPr>
-          <w:rFonts w:ascii="Times New Roman" w:hAnsi="Times New Roman" w:hint="eastAsia"/>
-          <w:sz w:val="24"/>
-          <w:szCs w:val="24"/>
-        </w:rPr>
-        <w:tab/>
-        <w:t>Attenuation coefficients measured in liver tumors</w:t>
-      </w:r>
-      <w:r>
-        <w:rPr>
-          <w:rFonts w:ascii="Times New Roman" w:hAnsi="Times New Roman" w:hint="eastAsia"/>
-          <w:sz w:val="24"/>
-          <w:szCs w:val="24"/>
-        </w:rPr>
-        <w:tab/>
-      </w:r>
-      <w:r>
-        <w:rPr>
-          <w:rFonts w:ascii="Times New Roman" w:hAnsi="Times New Roman" w:hint="eastAsia"/>
-          <w:sz w:val="24"/>
-          <w:szCs w:val="24"/>
-        </w:rPr>
-        <w:tab/>
-      </w:r>
-      <w:r>
-        <w:rPr>
-          <w:rFonts w:ascii="Times New Roman" w:hAnsi="Times New Roman" w:hint="eastAsia"/>
-          <w:sz w:val="24"/>
-          <w:szCs w:val="24"/>
-        </w:rPr>
-        <w:tab/>
-        <w:t xml:space="preserve">        126</w:t>
+          <w:rFonts w:ascii="Times New Roman" w:hAnsi="Times New Roman"/>
+          <w:sz w:val="24"/>
+          <w:szCs w:val="24"/>
+        </w:rPr>
+        <w:t>Table B.3</w:t>
+      </w:r>
+      <w:r>
+        <w:rPr>
+          <w:rFonts w:ascii="Times New Roman" w:hAnsi="Times New Roman"/>
+          <w:sz w:val="24"/>
+          <w:szCs w:val="24"/>
+        </w:rPr>
+        <w:tab/>
+        <w:t>Distortional energy estimates.</w:t>
+      </w:r>
+      <w:r>
+        <w:rPr>
+          <w:rFonts w:ascii="Times New Roman" w:hAnsi="Times New Roman"/>
+          <w:sz w:val="24"/>
+          <w:szCs w:val="24"/>
+        </w:rPr>
+        <w:tab/>
+      </w:r>
+      <w:r>
+        <w:rPr>
+          <w:rFonts w:ascii="Times New Roman" w:hAnsi="Times New Roman"/>
+          <w:sz w:val="24"/>
+          <w:szCs w:val="24"/>
+        </w:rPr>
+        <w:tab/>
+      </w:r>
+      <w:r>
+        <w:rPr>
+          <w:rFonts w:ascii="Times New Roman" w:hAnsi="Times New Roman"/>
+          <w:sz w:val="24"/>
+          <w:szCs w:val="24"/>
+        </w:rPr>
+        <w:tab/>
+      </w:r>
+      <w:r>
+        <w:rPr>
+          <w:rFonts w:ascii="Times New Roman" w:hAnsi="Times New Roman"/>
+          <w:sz w:val="24"/>
+          <w:szCs w:val="24"/>
+        </w:rPr>
+        <w:tab/>
+      </w:r>
+      <w:r>
+        <w:rPr>
+          <w:rFonts w:ascii="Times New Roman" w:hAnsi="Times New Roman"/>
+          <w:sz w:val="24"/>
+          <w:szCs w:val="24"/>
+        </w:rPr>
+        <w:tab/>
+      </w:r>
+      <w:r>
+        <w:rPr>
+          <w:rFonts w:ascii="Times New Roman" w:hAnsi="Times New Roman"/>
+          <w:sz w:val="24"/>
+          <w:szCs w:val="24"/>
+        </w:rPr>
+        <w:tab/>
+        <w:t xml:space="preserve">        269</w:t>
       </w:r>
     </w:p>
     <w:p>
@@ -18103,38 +18329,356 @@
       </w:pPr>
       <w:r>
         <w:rPr>
-          <w:rFonts w:ascii="Times New Roman" w:hAnsi="Times New Roman" w:hint="eastAsia"/>
-          <w:sz w:val="24"/>
-          <w:szCs w:val="24"/>
-        </w:rPr>
-        <w:t>Table 7.3</w:t>
-      </w:r>
-      <w:r>
-        <w:rPr>
-          <w:rFonts w:ascii="Times New Roman" w:hAnsi="Times New Roman" w:hint="eastAsia"/>
-          <w:sz w:val="24"/>
-          <w:szCs w:val="24"/>
-        </w:rPr>
-        <w:tab/>
-        <w:t xml:space="preserve">Pathological results obtained after biopsy for the patient </w:t>
-      </w:r>
-      <w:r>
-        <w:rPr>
-          <w:rFonts w:ascii="Times New Roman" w:hAnsi="Times New Roman"/>
-          <w:i/>
-          <w:sz w:val="24"/>
-          <w:szCs w:val="24"/>
-        </w:rPr>
-        <w:t>in-vivo</w:t>
-      </w:r>
-      <w:r>
-        <w:rPr>
-          <w:rFonts w:ascii="Times New Roman" w:hAnsi="Times New Roman" w:hint="eastAsia"/>
+          <w:rFonts w:ascii="Times New Roman" w:hAnsi="Times New Roman"/>
+          <w:sz w:val="24"/>
+          <w:szCs w:val="24"/>
+        </w:rPr>
+        <w:t>Table B.4</w:t>
+      </w:r>
+      <w:r>
+        <w:rPr>
+          <w:rFonts w:ascii="Times New Roman" w:hAnsi="Times New Roman"/>
+          <w:sz w:val="24"/>
+          <w:szCs w:val="24"/>
+        </w:rPr>
+        <w:tab/>
+        <w:t>Total strain energy estimates.</w:t>
+      </w:r>
+      <w:r>
+        <w:rPr>
+          <w:rFonts w:ascii="Times New Roman" w:hAnsi="Times New Roman"/>
+          <w:sz w:val="24"/>
+          <w:szCs w:val="24"/>
+        </w:rPr>
+        <w:tab/>
+      </w:r>
+      <w:r>
+        <w:rPr>
+          <w:rFonts w:ascii="Times New Roman" w:hAnsi="Times New Roman"/>
+          <w:sz w:val="24"/>
+          <w:szCs w:val="24"/>
+        </w:rPr>
+        <w:tab/>
+      </w:r>
+      <w:r>
+        <w:rPr>
+          <w:rFonts w:ascii="Times New Roman" w:hAnsi="Times New Roman"/>
+          <w:sz w:val="24"/>
+          <w:szCs w:val="24"/>
+        </w:rPr>
+        <w:tab/>
+      </w:r>
+      <w:r>
+        <w:rPr>
+          <w:rFonts w:ascii="Times New Roman" w:hAnsi="Times New Roman"/>
+          <w:sz w:val="24"/>
+          <w:szCs w:val="24"/>
+        </w:rPr>
+        <w:tab/>
+      </w:r>
+      <w:r>
+        <w:rPr>
+          <w:rFonts w:ascii="Times New Roman" w:hAnsi="Times New Roman"/>
+          <w:sz w:val="24"/>
+          <w:szCs w:val="24"/>
+        </w:rPr>
+        <w:tab/>
+      </w:r>
+      <w:r>
+        <w:rPr>
+          <w:rFonts w:ascii="Times New Roman" w:hAnsi="Times New Roman"/>
+          <w:sz w:val="24"/>
+          <w:szCs w:val="24"/>
+        </w:rPr>
+        <w:tab/>
+        <w:t xml:space="preserve">        272</w:t>
+      </w:r>
+    </w:p>
+    <w:p>
+      <w:pPr>
+        <w:tabs>
+          <w:tab w:val="left" w:pos="1134"/>
+        </w:tabs>
+        <w:spacing w:after="0" w:line="360" w:lineRule="auto"/>
+        <w:ind w:left="1133" w:hangingChars="472" w:hanging="1133"/>
+        <w:rPr>
+          <w:rFonts w:ascii="Times New Roman" w:hAnsi="Times New Roman"/>
+          <w:sz w:val="24"/>
+          <w:szCs w:val="24"/>
+        </w:rPr>
+      </w:pPr>
+      <w:r>
+        <w:rPr>
+          <w:rFonts w:ascii="Times New Roman" w:hAnsi="Times New Roman"/>
+          <w:sz w:val="24"/>
+          <w:szCs w:val="24"/>
+        </w:rPr>
+        <w:t>Table B.5</w:t>
+      </w:r>
+      <w:r>
+        <w:rPr>
+          <w:rFonts w:ascii="Times New Roman" w:hAnsi="Times New Roman"/>
+          <w:sz w:val="24"/>
+          <w:szCs w:val="24"/>
+        </w:rPr>
+        <w:tab/>
+        <w:t>Lateral strain estimates.</w:t>
+      </w:r>
+      <w:r>
+        <w:rPr>
+          <w:rFonts w:ascii="Times New Roman" w:hAnsi="Times New Roman"/>
+          <w:sz w:val="24"/>
+          <w:szCs w:val="24"/>
+        </w:rPr>
+        <w:tab/>
+      </w:r>
+      <w:r>
+        <w:rPr>
+          <w:rFonts w:ascii="Times New Roman" w:hAnsi="Times New Roman"/>
+          <w:sz w:val="24"/>
+          <w:szCs w:val="24"/>
+        </w:rPr>
+        <w:tab/>
+      </w:r>
+      <w:r>
+        <w:rPr>
+          <w:rFonts w:ascii="Times New Roman" w:hAnsi="Times New Roman"/>
+          <w:sz w:val="24"/>
+          <w:szCs w:val="24"/>
+        </w:rPr>
+        <w:tab/>
+      </w:r>
+      <w:r>
+        <w:rPr>
+          <w:rFonts w:ascii="Times New Roman" w:hAnsi="Times New Roman"/>
+          <w:sz w:val="24"/>
+          <w:szCs w:val="24"/>
+        </w:rPr>
+        <w:tab/>
+      </w:r>
+      <w:r>
+        <w:rPr>
+          <w:rFonts w:ascii="Times New Roman" w:hAnsi="Times New Roman"/>
+          <w:sz w:val="24"/>
+          <w:szCs w:val="24"/>
+        </w:rPr>
+        <w:tab/>
+      </w:r>
+      <w:r>
+        <w:rPr>
+          <w:rFonts w:ascii="Times New Roman" w:hAnsi="Times New Roman"/>
+          <w:sz w:val="24"/>
+          <w:szCs w:val="24"/>
+        </w:rPr>
+        <w:tab/>
+      </w:r>
+      <w:r>
+        <w:rPr>
+          <w:rFonts w:ascii="Times New Roman" w:hAnsi="Times New Roman"/>
+          <w:sz w:val="24"/>
+          <w:szCs w:val="24"/>
+        </w:rPr>
+        <w:tab/>
+        <w:t xml:space="preserve">        276</w:t>
+      </w:r>
+    </w:p>
+    <w:p>
+      <w:pPr>
+        <w:tabs>
+          <w:tab w:val="left" w:pos="1134"/>
+        </w:tabs>
+        <w:spacing w:after="0" w:line="360" w:lineRule="auto"/>
+        <w:ind w:left="1133" w:hangingChars="472" w:hanging="1133"/>
+        <w:rPr>
+          <w:rFonts w:ascii="Times New Roman" w:hAnsi="Times New Roman"/>
+          <w:sz w:val="24"/>
+          <w:szCs w:val="24"/>
+        </w:rPr>
+      </w:pPr>
+      <w:r>
+        <w:rPr>
+          <w:rFonts w:ascii="Times New Roman" w:hAnsi="Times New Roman"/>
+          <w:sz w:val="24"/>
+          <w:szCs w:val="24"/>
+        </w:rPr>
+        <w:t>Table B.6</w:t>
+      </w:r>
+      <w:r>
+        <w:rPr>
+          <w:rFonts w:ascii="Times New Roman" w:hAnsi="Times New Roman"/>
+          <w:sz w:val="24"/>
+          <w:szCs w:val="24"/>
+        </w:rPr>
+        <w:tab/>
+        <w:t>Shear strain estimates.</w:t>
+      </w:r>
+      <w:r>
+        <w:rPr>
+          <w:rFonts w:ascii="Times New Roman" w:hAnsi="Times New Roman"/>
+          <w:sz w:val="24"/>
+          <w:szCs w:val="24"/>
+        </w:rPr>
+        <w:tab/>
+      </w:r>
+      <w:r>
+        <w:rPr>
+          <w:rFonts w:ascii="Times New Roman" w:hAnsi="Times New Roman"/>
+          <w:sz w:val="24"/>
+          <w:szCs w:val="24"/>
+        </w:rPr>
+        <w:tab/>
+      </w:r>
+      <w:r>
+        <w:rPr>
+          <w:rFonts w:ascii="Times New Roman" w:hAnsi="Times New Roman"/>
+          <w:sz w:val="24"/>
+          <w:szCs w:val="24"/>
+        </w:rPr>
+        <w:tab/>
+      </w:r>
+      <w:r>
+        <w:rPr>
+          <w:rFonts w:ascii="Times New Roman" w:hAnsi="Times New Roman"/>
+          <w:sz w:val="24"/>
+          <w:szCs w:val="24"/>
+        </w:rPr>
+        <w:tab/>
+      </w:r>
+      <w:r>
+        <w:rPr>
+          <w:rFonts w:ascii="Times New Roman" w:hAnsi="Times New Roman"/>
+          <w:sz w:val="24"/>
+          <w:szCs w:val="24"/>
+        </w:rPr>
+        <w:tab/>
+      </w:r>
+      <w:r>
+        <w:rPr>
+          <w:rFonts w:ascii="Times New Roman" w:hAnsi="Times New Roman"/>
+          <w:sz w:val="24"/>
+          <w:szCs w:val="24"/>
+        </w:rPr>
+        <w:tab/>
+      </w:r>
+      <w:r>
+        <w:rPr>
+          <w:rFonts w:ascii="Times New Roman" w:hAnsi="Times New Roman"/>
+          <w:sz w:val="24"/>
+          <w:szCs w:val="24"/>
+        </w:rPr>
+        <w:tab/>
+        <w:t xml:space="preserve">        280</w:t>
+      </w:r>
+      <w:r>
+        <w:rPr>
+          <w:rFonts w:ascii="Times New Roman" w:hAnsi="Times New Roman"/>
           <w:sz w:val="24"/>
           <w:szCs w:val="24"/>
         </w:rPr>
         <w:t xml:space="preserve"> </w:t>
       </w:r>
+    </w:p>
+    <w:p>
+      <w:pPr>
+        <w:tabs>
+          <w:tab w:val="left" w:pos="1134"/>
+        </w:tabs>
+        <w:spacing w:after="0" w:line="360" w:lineRule="auto"/>
+        <w:ind w:left="1133" w:hangingChars="472" w:hanging="1133"/>
+        <w:rPr>
+          <w:rFonts w:ascii="Times New Roman" w:hAnsi="Times New Roman"/>
+          <w:sz w:val="24"/>
+          <w:szCs w:val="24"/>
+        </w:rPr>
+      </w:pPr>
+      <w:r>
+        <w:rPr>
+          <w:rFonts w:ascii="Times New Roman" w:hAnsi="Times New Roman"/>
+          <w:sz w:val="24"/>
+          <w:szCs w:val="24"/>
+        </w:rPr>
+        <w:t>Table B.6</w:t>
+      </w:r>
+      <w:r>
+        <w:rPr>
+          <w:rFonts w:ascii="Times New Roman" w:hAnsi="Times New Roman"/>
+          <w:sz w:val="24"/>
+          <w:szCs w:val="24"/>
+        </w:rPr>
+        <w:tab/>
+        <w:t>Axial strain estimates.</w:t>
+      </w:r>
+      <w:r>
+        <w:rPr>
+          <w:rFonts w:ascii="Times New Roman" w:hAnsi="Times New Roman"/>
+          <w:sz w:val="24"/>
+          <w:szCs w:val="24"/>
+        </w:rPr>
+        <w:tab/>
+      </w:r>
+      <w:r>
+        <w:rPr>
+          <w:rFonts w:ascii="Times New Roman" w:hAnsi="Times New Roman"/>
+          <w:sz w:val="24"/>
+          <w:szCs w:val="24"/>
+        </w:rPr>
+        <w:tab/>
+      </w:r>
+      <w:r>
+        <w:rPr>
+          <w:rFonts w:ascii="Times New Roman" w:hAnsi="Times New Roman"/>
+          <w:sz w:val="24"/>
+          <w:szCs w:val="24"/>
+        </w:rPr>
+        <w:tab/>
+      </w:r>
+      <w:r>
+        <w:rPr>
+          <w:rFonts w:ascii="Times New Roman" w:hAnsi="Times New Roman"/>
+          <w:sz w:val="24"/>
+          <w:szCs w:val="24"/>
+        </w:rPr>
+        <w:tab/>
+      </w:r>
+      <w:r>
+        <w:rPr>
+          <w:rFonts w:ascii="Times New Roman" w:hAnsi="Times New Roman"/>
+          <w:sz w:val="24"/>
+          <w:szCs w:val="24"/>
+        </w:rPr>
+        <w:tab/>
+      </w:r>
+      <w:r>
+        <w:rPr>
+          <w:rFonts w:ascii="Times New Roman" w:hAnsi="Times New Roman"/>
+          <w:sz w:val="24"/>
+          <w:szCs w:val="24"/>
+        </w:rPr>
+        <w:tab/>
+      </w:r>
+      <w:r>
+        <w:rPr>
+          <w:rFonts w:ascii="Times New Roman" w:hAnsi="Times New Roman"/>
+          <w:sz w:val="24"/>
+          <w:szCs w:val="24"/>
+        </w:rPr>
+        <w:tab/>
+        <w:t xml:space="preserve">        284</w:t>
+      </w:r>
+    </w:p>
+    <w:p>
+      <w:pPr>
+        <w:tabs>
+          <w:tab w:val="left" w:pos="1134"/>
+        </w:tabs>
+        <w:spacing w:after="0" w:line="360" w:lineRule="auto"/>
+        <w:ind w:left="1133" w:hangingChars="472" w:hanging="1133"/>
+        <w:rPr>
+          <w:rFonts w:ascii="Times New Roman" w:hAnsi="Times New Roman"/>
+          <w:sz w:val="24"/>
+          <w:szCs w:val="24"/>
+        </w:rPr>
+      </w:pPr>
     </w:p>
     <w:p>
       <w:pPr>
@@ -18244,7 +18788,7 @@
             <w:rPr>
               <w:noProof/>
             </w:rPr>
-            <w:t>xiv</w:t>
+            <w:t>i</w:t>
           </w:r>
         </w:fldSimple>
       </w:sdtContent>

</xml_diff>

<commit_message>
Do not number copyright page.
</commit_message>
<xml_diff>
--- a/abstract_contents.docx
+++ b/abstract_contents.docx
@@ -4,254 +4,6 @@
   <w:body>
     <w:p>
       <w:pPr>
-        <w:widowControl w:val="0"/>
-        <w:kinsoku w:val="0"/>
-        <w:spacing w:after="0" w:line="774" w:lineRule="exact"/>
-        <w:jc w:val="center"/>
-        <w:rPr>
-          <w:rFonts w:ascii="Times New Roman" w:eastAsia="Times New Roman" w:hAnsi="Times New Roman"/>
-          <w:spacing w:val="-6"/>
-          <w:w w:val="105"/>
-          <w:sz w:val="24"/>
-          <w:szCs w:val="24"/>
-          <w:lang w:eastAsia="en-US"/>
-        </w:rPr>
-      </w:pPr>
-      <w:r>
-        <w:rPr>
-          <w:rFonts w:ascii="Times New Roman" w:eastAsia="Times New Roman" w:hAnsi="Times New Roman"/>
-          <w:b/>
-          <w:bCs/>
-          <w:spacing w:val="-10"/>
-          <w:w w:val="105"/>
-          <w:sz w:val="24"/>
-          <w:szCs w:val="24"/>
-          <w:lang w:eastAsia="en-US"/>
-        </w:rPr>
-        <w:t>CAROTID PLAQUE CHARACTERIZATION WITH MEDICAL ULTRASOUND</w:t>
-      </w:r>
-      <w:r>
-        <w:rPr>
-          <w:rFonts w:ascii="Times New Roman" w:eastAsia="Times New Roman" w:hAnsi="Times New Roman"/>
-          <w:b/>
-          <w:bCs/>
-          <w:spacing w:val="-10"/>
-          <w:w w:val="105"/>
-          <w:sz w:val="24"/>
-          <w:szCs w:val="24"/>
-          <w:lang w:eastAsia="en-US"/>
-        </w:rPr>
-        <w:br/>
-      </w:r>
-      <w:r>
-        <w:rPr>
-          <w:rFonts w:ascii="Times New Roman" w:eastAsia="Times New Roman" w:hAnsi="Times New Roman"/>
-          <w:w w:val="105"/>
-          <w:sz w:val="24"/>
-          <w:szCs w:val="24"/>
-          <w:lang w:eastAsia="en-US"/>
-        </w:rPr>
-        <w:t>by</w:t>
-      </w:r>
-      <w:r>
-        <w:rPr>
-          <w:rFonts w:ascii="Times New Roman" w:eastAsia="Times New Roman" w:hAnsi="Times New Roman"/>
-          <w:w w:val="105"/>
-          <w:sz w:val="24"/>
-          <w:szCs w:val="24"/>
-          <w:lang w:eastAsia="en-US"/>
-        </w:rPr>
-        <w:br/>
-      </w:r>
-      <w:r>
-        <w:rPr>
-          <w:rFonts w:ascii="Times New Roman" w:eastAsia="Times New Roman" w:hAnsi="Times New Roman"/>
-          <w:spacing w:val="-6"/>
-          <w:w w:val="105"/>
-          <w:sz w:val="24"/>
-          <w:szCs w:val="24"/>
-          <w:lang w:eastAsia="en-US"/>
-        </w:rPr>
-        <w:t>Matthew M. McCormick</w:t>
-      </w:r>
-    </w:p>
-    <w:p>
-      <w:pPr>
-        <w:widowControl w:val="0"/>
-        <w:kinsoku w:val="0"/>
-        <w:spacing w:before="648" w:after="0" w:line="357" w:lineRule="exact"/>
-        <w:jc w:val="center"/>
-        <w:rPr>
-          <w:rFonts w:ascii="Times New Roman" w:eastAsia="Times New Roman" w:hAnsi="Times New Roman"/>
-          <w:spacing w:val="-4"/>
-          <w:w w:val="105"/>
-          <w:sz w:val="24"/>
-          <w:szCs w:val="24"/>
-          <w:lang w:eastAsia="en-US"/>
-        </w:rPr>
-      </w:pPr>
-      <w:r>
-        <w:rPr>
-          <w:rFonts w:ascii="Times New Roman" w:eastAsia="Times New Roman" w:hAnsi="Times New Roman"/>
-          <w:spacing w:val="-4"/>
-          <w:w w:val="105"/>
-          <w:sz w:val="24"/>
-          <w:szCs w:val="24"/>
-          <w:lang w:eastAsia="en-US"/>
-        </w:rPr>
-        <w:t>A dissertation submitted in partial fulfillment of</w:t>
-      </w:r>
-      <w:r>
-        <w:rPr>
-          <w:rFonts w:ascii="Times New Roman" w:eastAsia="Times New Roman" w:hAnsi="Times New Roman"/>
-          <w:spacing w:val="-4"/>
-          <w:w w:val="105"/>
-          <w:sz w:val="24"/>
-          <w:szCs w:val="24"/>
-          <w:lang w:eastAsia="en-US"/>
-        </w:rPr>
-        <w:br/>
-        <w:t>the requirements for the degree of</w:t>
-      </w:r>
-    </w:p>
-    <w:p>
-      <w:pPr>
-        <w:widowControl w:val="0"/>
-        <w:kinsoku w:val="0"/>
-        <w:spacing w:before="648" w:after="0" w:line="983" w:lineRule="exact"/>
-        <w:jc w:val="center"/>
-        <w:rPr>
-          <w:rFonts w:ascii="Times New Roman" w:eastAsia="Times New Roman" w:hAnsi="Times New Roman"/>
-          <w:w w:val="105"/>
-          <w:sz w:val="24"/>
-          <w:szCs w:val="24"/>
-          <w:lang w:eastAsia="en-US"/>
-        </w:rPr>
-      </w:pPr>
-      <w:r>
-        <w:rPr>
-          <w:rFonts w:ascii="Times New Roman" w:eastAsia="Times New Roman" w:hAnsi="Times New Roman"/>
-          <w:spacing w:val="-4"/>
-          <w:w w:val="105"/>
-          <w:sz w:val="24"/>
-          <w:szCs w:val="24"/>
-          <w:lang w:eastAsia="en-US"/>
-        </w:rPr>
-        <w:t xml:space="preserve">Doctor of </w:t>
-      </w:r>
-      <w:proofErr w:type="gramStart"/>
-      <w:r>
-        <w:rPr>
-          <w:rFonts w:ascii="Times New Roman" w:eastAsia="Times New Roman" w:hAnsi="Times New Roman"/>
-          <w:spacing w:val="-4"/>
-          <w:w w:val="105"/>
-          <w:sz w:val="24"/>
-          <w:szCs w:val="24"/>
-          <w:lang w:eastAsia="en-US"/>
-        </w:rPr>
-        <w:t>Philosophy</w:t>
-      </w:r>
-      <w:proofErr w:type="gramEnd"/>
-      <w:r>
-        <w:rPr>
-          <w:rFonts w:ascii="Times New Roman" w:eastAsia="Times New Roman" w:hAnsi="Times New Roman"/>
-          <w:spacing w:val="-4"/>
-          <w:w w:val="105"/>
-          <w:sz w:val="24"/>
-          <w:szCs w:val="24"/>
-          <w:lang w:eastAsia="en-US"/>
-        </w:rPr>
-        <w:br/>
-        <w:t>(Biomedical Engineering)</w:t>
-      </w:r>
-      <w:r>
-        <w:rPr>
-          <w:rFonts w:ascii="Times New Roman" w:eastAsia="Times New Roman" w:hAnsi="Times New Roman"/>
-          <w:spacing w:val="-4"/>
-          <w:w w:val="105"/>
-          <w:sz w:val="24"/>
-          <w:szCs w:val="24"/>
-          <w:lang w:eastAsia="en-US"/>
-        </w:rPr>
-        <w:br/>
-      </w:r>
-      <w:r>
-        <w:rPr>
-          <w:rFonts w:ascii="Times New Roman" w:eastAsia="Times New Roman" w:hAnsi="Times New Roman"/>
-          <w:w w:val="105"/>
-          <w:sz w:val="24"/>
-          <w:szCs w:val="24"/>
-          <w:lang w:eastAsia="en-US"/>
-        </w:rPr>
-        <w:t>at the</w:t>
-      </w:r>
-      <w:r>
-        <w:rPr>
-          <w:rFonts w:ascii="Times New Roman" w:eastAsia="Times New Roman" w:hAnsi="Times New Roman"/>
-          <w:w w:val="105"/>
-          <w:sz w:val="24"/>
-          <w:szCs w:val="24"/>
-          <w:lang w:eastAsia="en-US"/>
-        </w:rPr>
-        <w:br/>
-      </w:r>
-      <w:r>
-        <w:rPr>
-          <w:rFonts w:ascii="Times New Roman" w:eastAsia="Times New Roman" w:hAnsi="Times New Roman"/>
-          <w:spacing w:val="-6"/>
-          <w:w w:val="105"/>
-          <w:sz w:val="24"/>
-          <w:szCs w:val="24"/>
-          <w:lang w:eastAsia="en-US"/>
-        </w:rPr>
-        <w:t>UNIVERSITY OF WISCONSIN–MADISON</w:t>
-      </w:r>
-      <w:r>
-        <w:rPr>
-          <w:rFonts w:ascii="Times New Roman" w:eastAsia="Times New Roman" w:hAnsi="Times New Roman"/>
-          <w:spacing w:val="-6"/>
-          <w:w w:val="105"/>
-          <w:sz w:val="24"/>
-          <w:szCs w:val="24"/>
-          <w:lang w:eastAsia="en-US"/>
-        </w:rPr>
-        <w:br/>
-      </w:r>
-      <w:r>
-        <w:rPr>
-          <w:rFonts w:ascii="Times New Roman" w:eastAsia="Times New Roman" w:hAnsi="Times New Roman"/>
-          <w:w w:val="105"/>
-          <w:sz w:val="24"/>
-          <w:szCs w:val="24"/>
-          <w:lang w:eastAsia="en-US"/>
-        </w:rPr>
-        <w:t>2011</w:t>
-      </w:r>
-    </w:p>
-    <w:p>
-      <w:pPr>
-        <w:spacing w:after="0" w:line="240" w:lineRule="auto"/>
-        <w:rPr>
-          <w:rFonts w:ascii="Times New Roman" w:eastAsia="Times New Roman" w:hAnsi="Times New Roman"/>
-          <w:w w:val="105"/>
-          <w:sz w:val="24"/>
-          <w:szCs w:val="24"/>
-          <w:lang w:eastAsia="en-US"/>
-        </w:rPr>
-      </w:pPr>
-      <w:r>
-        <w:rPr>
-          <w:rFonts w:ascii="Times New Roman" w:eastAsia="Times New Roman" w:hAnsi="Times New Roman"/>
-          <w:w w:val="105"/>
-          <w:sz w:val="24"/>
-          <w:szCs w:val="24"/>
-          <w:lang w:eastAsia="en-US"/>
-        </w:rPr>
-        <w:br w:type="page"/>
-      </w:r>
-    </w:p>
-    <w:p>
-      <w:pPr>
         <w:spacing w:after="0" w:line="480" w:lineRule="auto"/>
         <w:rPr>
           <w:rFonts w:ascii="Times New Roman" w:hAnsi="Times New Roman"/>
@@ -267,7 +19,6 @@
           <w:sz w:val="44"/>
           <w:szCs w:val="44"/>
         </w:rPr>
-        <w:lastRenderedPageBreak/>
         <w:t>Acknowledgements</w:t>
       </w:r>
     </w:p>
@@ -20788,7 +20539,7 @@
             <w:rPr>
               <w:noProof/>
             </w:rPr>
-            <w:t>xiii</w:t>
+            <w:t>ii</w:t>
           </w:r>
         </w:fldSimple>
       </w:sdtContent>
@@ -23269,7 +23020,7 @@
 </file>
 
 <file path=customXml/itemProps1.xml><?xml version="1.0" encoding="utf-8"?>
-<ds:datastoreItem xmlns:ds="http://schemas.openxmlformats.org/officeDocument/2006/customXml" ds:itemID="{8EF9DC34-760C-4089-A7F5-7484E93161E0}">
+<ds:datastoreItem xmlns:ds="http://schemas.openxmlformats.org/officeDocument/2006/customXml" ds:itemID="{D6CD9CE1-9CE5-4565-9B92-4D7B7C2FF720}">
   <ds:schemaRefs>
     <ds:schemaRef ds:uri="http://schemas.openxmlformats.org/officeDocument/2006/bibliography"/>
   </ds:schemaRefs>

</xml_diff>